<commit_message>
Agregando mejoras y proyecto base
</commit_message>
<xml_diff>
--- a/Home Life Alcance Soft.docx
+++ b/Home Life Alcance Soft.docx
@@ -2555,292 +2555,381 @@
           <w:szCs w:val="24"/>
         </w:rPr>
       </w:pPr>
-    </w:p>
-    <w:p>
-      <w:pPr>
-        <w:spacing w:after="0"/>
-        <w:rPr>
-          <w:rFonts w:ascii="Arial" w:hAnsi="Arial" w:cs="Arial"/>
-          <w:b/>
-          <w:bCs/>
-          <w:sz w:val="24"/>
-          <w:szCs w:val="24"/>
-        </w:rPr>
-      </w:pPr>
-    </w:p>
-    <w:p>
-      <w:pPr>
-        <w:spacing w:after="0"/>
-        <w:rPr>
-          <w:rFonts w:ascii="Arial" w:hAnsi="Arial" w:cs="Arial"/>
-          <w:b/>
-          <w:bCs/>
-          <w:sz w:val="24"/>
-          <w:szCs w:val="24"/>
-        </w:rPr>
-      </w:pPr>
-    </w:p>
-    <w:p>
-      <w:pPr>
-        <w:spacing w:after="0"/>
-        <w:rPr>
-          <w:rFonts w:ascii="Arial" w:hAnsi="Arial" w:cs="Arial"/>
-          <w:b/>
-          <w:bCs/>
-          <w:sz w:val="24"/>
-          <w:szCs w:val="24"/>
-        </w:rPr>
-      </w:pPr>
-    </w:p>
-    <w:p>
-      <w:pPr>
-        <w:spacing w:after="0"/>
-        <w:rPr>
-          <w:rFonts w:ascii="Arial" w:hAnsi="Arial" w:cs="Arial"/>
-          <w:b/>
-          <w:bCs/>
-          <w:sz w:val="24"/>
-          <w:szCs w:val="24"/>
-        </w:rPr>
-      </w:pPr>
-    </w:p>
-    <w:p>
-      <w:pPr>
-        <w:spacing w:after="0"/>
-        <w:rPr>
-          <w:rFonts w:ascii="Arial" w:hAnsi="Arial" w:cs="Arial"/>
-          <w:b/>
-          <w:bCs/>
-          <w:sz w:val="24"/>
-          <w:szCs w:val="24"/>
-        </w:rPr>
-      </w:pPr>
-    </w:p>
-    <w:p>
-      <w:pPr>
-        <w:spacing w:after="0"/>
-        <w:rPr>
-          <w:rFonts w:ascii="Arial" w:hAnsi="Arial" w:cs="Arial"/>
-          <w:b/>
-          <w:bCs/>
-          <w:sz w:val="24"/>
-          <w:szCs w:val="24"/>
-        </w:rPr>
-      </w:pPr>
-    </w:p>
-    <w:p>
-      <w:pPr>
-        <w:spacing w:after="0"/>
-        <w:rPr>
-          <w:rFonts w:ascii="Arial" w:hAnsi="Arial" w:cs="Arial"/>
-          <w:b/>
-          <w:bCs/>
-          <w:sz w:val="24"/>
-          <w:szCs w:val="24"/>
-        </w:rPr>
-      </w:pPr>
-    </w:p>
-    <w:p>
-      <w:pPr>
-        <w:spacing w:after="0"/>
-        <w:rPr>
-          <w:rFonts w:ascii="Arial" w:hAnsi="Arial" w:cs="Arial"/>
-          <w:b/>
-          <w:bCs/>
-          <w:sz w:val="24"/>
-          <w:szCs w:val="24"/>
-        </w:rPr>
-      </w:pPr>
-    </w:p>
-    <w:p>
-      <w:pPr>
-        <w:spacing w:after="0"/>
-        <w:rPr>
-          <w:rFonts w:ascii="Arial" w:hAnsi="Arial" w:cs="Arial"/>
-          <w:b/>
-          <w:bCs/>
-          <w:sz w:val="24"/>
-          <w:szCs w:val="24"/>
-        </w:rPr>
-      </w:pPr>
-    </w:p>
-    <w:p>
-      <w:pPr>
-        <w:spacing w:after="0"/>
-        <w:rPr>
-          <w:rFonts w:ascii="Arial" w:hAnsi="Arial" w:cs="Arial"/>
-          <w:b/>
-          <w:bCs/>
-          <w:sz w:val="24"/>
-          <w:szCs w:val="24"/>
-        </w:rPr>
-      </w:pPr>
-    </w:p>
-    <w:p>
-      <w:pPr>
-        <w:spacing w:after="0"/>
-        <w:rPr>
-          <w:rFonts w:ascii="Arial" w:hAnsi="Arial" w:cs="Arial"/>
-          <w:b/>
-          <w:bCs/>
-          <w:sz w:val="24"/>
-          <w:szCs w:val="24"/>
-        </w:rPr>
-      </w:pPr>
-    </w:p>
-    <w:p>
-      <w:pPr>
-        <w:spacing w:after="0"/>
-        <w:rPr>
-          <w:rFonts w:ascii="Arial" w:hAnsi="Arial" w:cs="Arial"/>
-          <w:b/>
-          <w:bCs/>
-          <w:sz w:val="24"/>
-          <w:szCs w:val="24"/>
-        </w:rPr>
-      </w:pPr>
-    </w:p>
-    <w:p>
-      <w:pPr>
-        <w:spacing w:after="0"/>
-        <w:rPr>
-          <w:rFonts w:ascii="Arial" w:hAnsi="Arial" w:cs="Arial"/>
-          <w:b/>
-          <w:bCs/>
-          <w:sz w:val="24"/>
-          <w:szCs w:val="24"/>
-        </w:rPr>
-      </w:pPr>
-    </w:p>
-    <w:p>
-      <w:pPr>
-        <w:spacing w:after="0"/>
-        <w:rPr>
-          <w:rFonts w:ascii="Arial" w:hAnsi="Arial" w:cs="Arial"/>
-          <w:b/>
-          <w:bCs/>
-          <w:sz w:val="24"/>
-          <w:szCs w:val="24"/>
-        </w:rPr>
-      </w:pPr>
-    </w:p>
-    <w:sdt>
-      <w:sdtPr>
-        <w:rPr>
-          <w:rFonts w:ascii="Arial" w:eastAsiaTheme="minorHAnsi" w:hAnsi="Arial" w:cs="Arial"/>
-          <w:color w:val="auto"/>
-          <w:sz w:val="24"/>
-          <w:szCs w:val="24"/>
-        </w:rPr>
-        <w:id w:val="131524242"/>
-        <w:docPartObj>
-          <w:docPartGallery w:val="Table of Contents"/>
-          <w:docPartUnique/>
-        </w:docPartObj>
-      </w:sdtPr>
-      <w:sdtEndPr>
-        <w:rPr>
-          <w:rFonts w:eastAsiaTheme="minorEastAsia"/>
+      <w:r>
+        <w:rPr>
+          <w:rFonts w:ascii="Arial" w:hAnsi="Arial" w:cs="Arial"/>
           <w:b/>
           <w:bCs/>
           <w:noProof/>
-        </w:rPr>
-      </w:sdtEndPr>
-      <w:sdtContent>
-        <w:p>
-          <w:pPr>
-            <w:pStyle w:val="TtuloTDC"/>
-            <w:rPr>
-              <w:rFonts w:ascii="Arial" w:hAnsi="Arial" w:cs="Arial"/>
-              <w:b/>
-              <w:color w:val="000000" w:themeColor="text1"/>
-              <w:sz w:val="24"/>
-              <w:szCs w:val="24"/>
-              <w:lang w:val="es-419"/>
-            </w:rPr>
-          </w:pPr>
-          <w:r>
-            <w:rPr>
-              <w:rFonts w:ascii="Arial" w:hAnsi="Arial" w:cs="Arial"/>
-              <w:b/>
-              <w:color w:val="000000" w:themeColor="text1"/>
-              <w:sz w:val="24"/>
-              <w:szCs w:val="24"/>
-              <w:lang w:val="es-419"/>
-            </w:rPr>
-            <w:t xml:space="preserve">Tabla de contenido </w:t>
-          </w:r>
-        </w:p>
-        <w:p>
-          <w:pPr>
-            <w:rPr>
-              <w:rFonts w:ascii="Arial" w:hAnsi="Arial" w:cs="Arial"/>
-              <w:sz w:val="24"/>
-              <w:szCs w:val="24"/>
-              <w:lang w:val="es-419"/>
-            </w:rPr>
-          </w:pPr>
-        </w:p>
-        <w:p>
-          <w:pPr>
-            <w:rPr>
-              <w:rFonts w:ascii="Arial" w:hAnsi="Arial" w:cs="Arial"/>
-              <w:sz w:val="24"/>
-              <w:szCs w:val="24"/>
-              <w:lang w:val="en-US"/>
-            </w:rPr>
-          </w:pPr>
-          <w:r>
-            <w:rPr>
-              <w:rFonts w:ascii="Arial" w:hAnsi="Arial" w:cs="Arial"/>
-              <w:sz w:val="24"/>
-              <w:szCs w:val="24"/>
-            </w:rPr>
-            <w:fldChar w:fldCharType="begin"/>
-          </w:r>
-          <w:r>
-            <w:rPr>
-              <w:rFonts w:ascii="Arial" w:hAnsi="Arial" w:cs="Arial"/>
-              <w:sz w:val="24"/>
-              <w:szCs w:val="24"/>
-              <w:lang w:val="en-US"/>
-            </w:rPr>
-            <w:instrText xml:space="preserve"> TOC \o "1-3" \h \z \u </w:instrText>
-          </w:r>
-          <w:r>
-            <w:rPr>
-              <w:rFonts w:ascii="Arial" w:hAnsi="Arial" w:cs="Arial"/>
-              <w:sz w:val="24"/>
-              <w:szCs w:val="24"/>
-            </w:rPr>
-            <w:fldChar w:fldCharType="separate"/>
-          </w:r>
-          <w:r>
-            <w:rPr>
-              <w:rFonts w:ascii="Arial" w:hAnsi="Arial" w:cs="Arial"/>
-              <w:b/>
-              <w:bCs/>
-              <w:noProof/>
-              <w:sz w:val="24"/>
-              <w:szCs w:val="24"/>
-              <w:lang w:val="es-ES"/>
-            </w:rPr>
-            <w:t>No se encontraron entradas de tabla de contenido.</w:t>
-          </w:r>
-          <w:r>
-            <w:rPr>
-              <w:rFonts w:ascii="Arial" w:hAnsi="Arial" w:cs="Arial"/>
-              <w:b/>
-              <w:bCs/>
-              <w:noProof/>
-              <w:sz w:val="24"/>
-              <w:szCs w:val="24"/>
-            </w:rPr>
-            <w:fldChar w:fldCharType="end"/>
-          </w:r>
-        </w:p>
-      </w:sdtContent>
-    </w:sdt>
+          <w:sz w:val="24"/>
+          <w:szCs w:val="24"/>
+        </w:rPr>
+        <w:drawing>
+          <wp:anchor distT="0" distB="0" distL="114300" distR="114300" simplePos="0" relativeHeight="251658240" behindDoc="0" locked="0" layoutInCell="1" allowOverlap="1" wp14:anchorId="0662FD9A" wp14:editId="07CDC21F">
+            <wp:simplePos x="0" y="0"/>
+            <wp:positionH relativeFrom="column">
+              <wp:posOffset>-26721</wp:posOffset>
+            </wp:positionH>
+            <wp:positionV relativeFrom="paragraph">
+              <wp:posOffset>170815</wp:posOffset>
+            </wp:positionV>
+            <wp:extent cx="6172537" cy="2187245"/>
+            <wp:effectExtent l="0" t="0" r="0" b="0"/>
+            <wp:wrapNone/>
+            <wp:docPr id="2" name="Imagen 2" descr="Interfaz de usuario gráfica, Texto, Aplicación&#10;&#10;Descripción generada automáticamente"/>
+            <wp:cNvGraphicFramePr>
+              <a:graphicFrameLocks xmlns:a="http://schemas.openxmlformats.org/drawingml/2006/main" noChangeAspect="1"/>
+            </wp:cNvGraphicFramePr>
+            <a:graphic xmlns:a="http://schemas.openxmlformats.org/drawingml/2006/main">
+              <a:graphicData uri="http://schemas.openxmlformats.org/drawingml/2006/picture">
+                <pic:pic xmlns:pic="http://schemas.openxmlformats.org/drawingml/2006/picture">
+                  <pic:nvPicPr>
+                    <pic:cNvPr id="2" name="Imagen 2" descr="Interfaz de usuario gráfica, Texto, Aplicación&#10;&#10;Descripción generada automáticamente"/>
+                    <pic:cNvPicPr/>
+                  </pic:nvPicPr>
+                  <pic:blipFill>
+                    <a:blip r:embed="rId9" cstate="print">
+                      <a:extLst>
+                        <a:ext uri="{28A0092B-C50C-407E-A947-70E740481C1C}">
+                          <a14:useLocalDpi xmlns:a14="http://schemas.microsoft.com/office/drawing/2010/main" val="0"/>
+                        </a:ext>
+                      </a:extLst>
+                    </a:blip>
+                    <a:stretch>
+                      <a:fillRect/>
+                    </a:stretch>
+                  </pic:blipFill>
+                  <pic:spPr>
+                    <a:xfrm>
+                      <a:off x="0" y="0"/>
+                      <a:ext cx="6172537" cy="2187245"/>
+                    </a:xfrm>
+                    <a:prstGeom prst="rect">
+                      <a:avLst/>
+                    </a:prstGeom>
+                  </pic:spPr>
+                </pic:pic>
+              </a:graphicData>
+            </a:graphic>
+            <wp14:sizeRelH relativeFrom="page">
+              <wp14:pctWidth>0</wp14:pctWidth>
+            </wp14:sizeRelH>
+            <wp14:sizeRelV relativeFrom="page">
+              <wp14:pctHeight>0</wp14:pctHeight>
+            </wp14:sizeRelV>
+          </wp:anchor>
+        </w:drawing>
+      </w:r>
+    </w:p>
+    <w:p>
+      <w:pPr>
+        <w:spacing w:after="0"/>
+        <w:rPr>
+          <w:rFonts w:ascii="Arial" w:hAnsi="Arial" w:cs="Arial"/>
+          <w:b/>
+          <w:bCs/>
+          <w:sz w:val="24"/>
+          <w:szCs w:val="24"/>
+        </w:rPr>
+      </w:pPr>
+    </w:p>
+    <w:p>
+      <w:pPr>
+        <w:spacing w:after="0"/>
+        <w:rPr>
+          <w:rFonts w:ascii="Arial" w:hAnsi="Arial" w:cs="Arial"/>
+          <w:b/>
+          <w:bCs/>
+          <w:sz w:val="24"/>
+          <w:szCs w:val="24"/>
+        </w:rPr>
+      </w:pPr>
+    </w:p>
+    <w:p>
+      <w:pPr>
+        <w:spacing w:after="0"/>
+        <w:rPr>
+          <w:rFonts w:ascii="Arial" w:hAnsi="Arial" w:cs="Arial"/>
+          <w:b/>
+          <w:bCs/>
+          <w:sz w:val="24"/>
+          <w:szCs w:val="24"/>
+        </w:rPr>
+      </w:pPr>
+    </w:p>
+    <w:p>
+      <w:pPr>
+        <w:spacing w:after="0"/>
+        <w:rPr>
+          <w:rFonts w:ascii="Arial" w:hAnsi="Arial" w:cs="Arial"/>
+          <w:b/>
+          <w:bCs/>
+          <w:sz w:val="24"/>
+          <w:szCs w:val="24"/>
+        </w:rPr>
+      </w:pPr>
+    </w:p>
+    <w:p>
+      <w:pPr>
+        <w:spacing w:after="0"/>
+        <w:rPr>
+          <w:rFonts w:ascii="Arial" w:hAnsi="Arial" w:cs="Arial"/>
+          <w:b/>
+          <w:bCs/>
+          <w:sz w:val="24"/>
+          <w:szCs w:val="24"/>
+        </w:rPr>
+      </w:pPr>
+    </w:p>
+    <w:p>
+      <w:pPr>
+        <w:spacing w:after="0"/>
+        <w:rPr>
+          <w:rFonts w:ascii="Arial" w:hAnsi="Arial" w:cs="Arial"/>
+          <w:b/>
+          <w:bCs/>
+          <w:sz w:val="24"/>
+          <w:szCs w:val="24"/>
+        </w:rPr>
+      </w:pPr>
+    </w:p>
+    <w:p>
+      <w:pPr>
+        <w:spacing w:after="0"/>
+        <w:rPr>
+          <w:rFonts w:ascii="Arial" w:hAnsi="Arial" w:cs="Arial"/>
+          <w:b/>
+          <w:bCs/>
+          <w:sz w:val="24"/>
+          <w:szCs w:val="24"/>
+        </w:rPr>
+      </w:pPr>
+    </w:p>
+    <w:p>
+      <w:pPr>
+        <w:spacing w:after="0"/>
+        <w:rPr>
+          <w:rFonts w:ascii="Arial" w:hAnsi="Arial" w:cs="Arial"/>
+          <w:b/>
+          <w:bCs/>
+          <w:sz w:val="24"/>
+          <w:szCs w:val="24"/>
+        </w:rPr>
+      </w:pPr>
+    </w:p>
+    <w:p>
+      <w:pPr>
+        <w:spacing w:after="0"/>
+        <w:rPr>
+          <w:rFonts w:ascii="Arial" w:hAnsi="Arial" w:cs="Arial"/>
+          <w:b/>
+          <w:bCs/>
+          <w:sz w:val="24"/>
+          <w:szCs w:val="24"/>
+        </w:rPr>
+      </w:pPr>
+    </w:p>
+    <w:p>
+      <w:pPr>
+        <w:spacing w:after="0"/>
+        <w:rPr>
+          <w:rFonts w:ascii="Arial" w:hAnsi="Arial" w:cs="Arial"/>
+          <w:b/>
+          <w:bCs/>
+          <w:sz w:val="24"/>
+          <w:szCs w:val="24"/>
+        </w:rPr>
+      </w:pPr>
+    </w:p>
+    <w:p>
+      <w:pPr>
+        <w:spacing w:after="0"/>
+        <w:rPr>
+          <w:rFonts w:ascii="Arial" w:hAnsi="Arial" w:cs="Arial"/>
+          <w:b/>
+          <w:bCs/>
+          <w:sz w:val="24"/>
+          <w:szCs w:val="24"/>
+        </w:rPr>
+      </w:pPr>
+    </w:p>
+    <w:p>
+      <w:pPr>
+        <w:spacing w:after="0"/>
+        <w:rPr>
+          <w:rFonts w:ascii="Arial" w:hAnsi="Arial" w:cs="Arial"/>
+          <w:b/>
+          <w:bCs/>
+          <w:sz w:val="24"/>
+          <w:szCs w:val="24"/>
+        </w:rPr>
+      </w:pPr>
+    </w:p>
+    <w:p>
+      <w:pPr>
+        <w:spacing w:after="0"/>
+        <w:rPr>
+          <w:rFonts w:ascii="Arial" w:hAnsi="Arial" w:cs="Arial"/>
+          <w:b/>
+          <w:bCs/>
+          <w:sz w:val="24"/>
+          <w:szCs w:val="24"/>
+        </w:rPr>
+      </w:pPr>
+    </w:p>
+    <w:p>
+      <w:pPr>
+        <w:spacing w:after="0"/>
+        <w:rPr>
+          <w:rFonts w:ascii="Arial" w:hAnsi="Arial" w:cs="Arial"/>
+          <w:sz w:val="24"/>
+          <w:szCs w:val="24"/>
+        </w:rPr>
+      </w:pPr>
+      <w:r>
+        <w:rPr>
+          <w:rFonts w:ascii="Arial" w:hAnsi="Arial" w:cs="Arial"/>
+          <w:sz w:val="24"/>
+          <w:szCs w:val="24"/>
+        </w:rPr>
+        <w:t>En nuestro proyecto estamo</w:t>
+      </w:r>
+      <w:r>
+        <w:rPr>
+          <w:rFonts w:ascii="Arial" w:hAnsi="Arial" w:cs="Arial"/>
+          <w:sz w:val="24"/>
+          <w:szCs w:val="24"/>
+        </w:rPr>
+        <w:t xml:space="preserve"> implementando una api contenida en docker, esto lo implementamos en nuestro proyecto principal de compilacion </w:t>
+      </w:r>
+    </w:p>
+    <w:p>
+      <w:pPr>
+        <w:spacing w:after="0"/>
+        <w:rPr>
+          <w:rFonts w:ascii="Arial" w:hAnsi="Arial" w:cs="Arial"/>
+          <w:sz w:val="24"/>
+          <w:szCs w:val="24"/>
+        </w:rPr>
+      </w:pPr>
+    </w:p>
+    <w:p>
+      <w:pPr>
+        <w:spacing w:after="0"/>
+        <w:rPr>
+          <w:rFonts w:ascii="Arial" w:hAnsi="Arial" w:cs="Arial"/>
+          <w:sz w:val="24"/>
+          <w:szCs w:val="24"/>
+        </w:rPr>
+      </w:pPr>
+    </w:p>
+    <w:p>
+      <w:pPr>
+        <w:spacing w:after="0"/>
+        <w:rPr>
+          <w:rFonts w:ascii="Arial" w:hAnsi="Arial" w:cs="Arial"/>
+          <w:sz w:val="24"/>
+          <w:szCs w:val="24"/>
+        </w:rPr>
+      </w:pPr>
+      <w:r>
+        <w:rPr>
+          <w:rFonts w:ascii="Arial" w:hAnsi="Arial" w:cs="Arial"/>
+          <w:noProof/>
+          <w:sz w:val="24"/>
+          <w:szCs w:val="24"/>
+        </w:rPr>
+        <w:drawing>
+          <wp:inline distT="0" distB="0" distL="0" distR="0" wp14:anchorId="17CD746D" wp14:editId="2DE89DAB">
+            <wp:extent cx="5612130" cy="2032000"/>
+            <wp:effectExtent l="0" t="0" r="1270" b="0"/>
+            <wp:docPr id="3" name="Imagen 3" descr="Texto&#10;&#10;Descripción generada automáticamente"/>
+            <wp:cNvGraphicFramePr>
+              <a:graphicFrameLocks xmlns:a="http://schemas.openxmlformats.org/drawingml/2006/main" noChangeAspect="1"/>
+            </wp:cNvGraphicFramePr>
+            <a:graphic xmlns:a="http://schemas.openxmlformats.org/drawingml/2006/main">
+              <a:graphicData uri="http://schemas.openxmlformats.org/drawingml/2006/picture">
+                <pic:pic xmlns:pic="http://schemas.openxmlformats.org/drawingml/2006/picture">
+                  <pic:nvPicPr>
+                    <pic:cNvPr id="3" name="Imagen 3" descr="Texto&#10;&#10;Descripción generada automáticamente"/>
+                    <pic:cNvPicPr/>
+                  </pic:nvPicPr>
+                  <pic:blipFill>
+                    <a:blip r:embed="rId10">
+                      <a:extLst>
+                        <a:ext uri="{28A0092B-C50C-407E-A947-70E740481C1C}">
+                          <a14:useLocalDpi xmlns:a14="http://schemas.microsoft.com/office/drawing/2010/main" val="0"/>
+                        </a:ext>
+                      </a:extLst>
+                    </a:blip>
+                    <a:stretch>
+                      <a:fillRect/>
+                    </a:stretch>
+                  </pic:blipFill>
+                  <pic:spPr>
+                    <a:xfrm>
+                      <a:off x="0" y="0"/>
+                      <a:ext cx="5612130" cy="2032000"/>
+                    </a:xfrm>
+                    <a:prstGeom prst="rect">
+                      <a:avLst/>
+                    </a:prstGeom>
+                  </pic:spPr>
+                </pic:pic>
+              </a:graphicData>
+            </a:graphic>
+          </wp:inline>
+        </w:drawing>
+      </w:r>
+    </w:p>
+    <w:p>
+      <w:pPr>
+        <w:spacing w:after="0"/>
+        <w:rPr>
+          <w:rFonts w:ascii="Arial" w:hAnsi="Arial" w:cs="Arial"/>
+          <w:sz w:val="24"/>
+          <w:szCs w:val="24"/>
+        </w:rPr>
+      </w:pPr>
+    </w:p>
+    <w:p>
+      <w:pPr>
+        <w:spacing w:after="0"/>
+        <w:rPr>
+          <w:rFonts w:ascii="Arial" w:hAnsi="Arial" w:cs="Arial"/>
+          <w:sz w:val="24"/>
+          <w:szCs w:val="24"/>
+        </w:rPr>
+      </w:pPr>
+      <w:r>
+        <w:rPr>
+          <w:rFonts w:ascii="Arial" w:hAnsi="Arial" w:cs="Arial"/>
+          <w:sz w:val="24"/>
+          <w:szCs w:val="24"/>
+        </w:rPr>
+        <w:t xml:space="preserve">Se esta utilizando por ahora un servidor docker instalado localmente, de esta forma nos permite correr la aplicación. </w:t>
+      </w:r>
+    </w:p>
+    <w:p>
+      <w:pPr>
+        <w:spacing w:after="0"/>
+        <w:rPr>
+          <w:rFonts w:ascii="Arial" w:hAnsi="Arial" w:cs="Arial"/>
+          <w:sz w:val="24"/>
+          <w:szCs w:val="24"/>
+        </w:rPr>
+      </w:pPr>
+    </w:p>
+    <w:p>
+      <w:pPr>
+        <w:spacing w:after="0"/>
+        <w:rPr>
+          <w:rFonts w:ascii="Arial" w:hAnsi="Arial" w:cs="Arial"/>
+          <w:sz w:val="24"/>
+          <w:szCs w:val="24"/>
+        </w:rPr>
+      </w:pPr>
+    </w:p>
     <w:p>
       <w:pPr>
         <w:spacing w:after="0"/>
@@ -3238,7 +3327,7 @@
       </w:pPr>
     </w:p>
     <w:sectPr>
-      <w:headerReference w:type="default" r:id="rId9"/>
+      <w:headerReference w:type="default" r:id="rId11"/>
       <w:pgSz w:w="12240" w:h="15840"/>
       <w:pgMar w:top="1417" w:right="1701" w:bottom="1417" w:left="1701" w:header="708" w:footer="708" w:gutter="0"/>
       <w:cols w:space="708"/>

</xml_diff>

<commit_message>
Agregando nueva mejoras en el documento
</commit_message>
<xml_diff>
--- a/Home Life Alcance Soft.docx
+++ b/Home Life Alcance Soft.docx
@@ -2940,39 +2940,404 @@
           <w:lang w:val="en-US"/>
         </w:rPr>
       </w:pPr>
-    </w:p>
-    <w:p>
-      <w:pPr>
-        <w:spacing w:after="0"/>
-        <w:rPr>
-          <w:rFonts w:ascii="Arial" w:hAnsi="Arial" w:cs="Arial"/>
-          <w:sz w:val="24"/>
-          <w:szCs w:val="24"/>
-          <w:lang w:val="en-US"/>
-        </w:rPr>
-      </w:pPr>
-    </w:p>
-    <w:p>
-      <w:pPr>
-        <w:spacing w:after="0"/>
-        <w:rPr>
-          <w:rFonts w:ascii="Arial" w:hAnsi="Arial" w:cs="Arial"/>
-          <w:sz w:val="24"/>
-          <w:szCs w:val="24"/>
-          <w:lang w:val="en-US"/>
-        </w:rPr>
-      </w:pPr>
-    </w:p>
-    <w:p>
-      <w:pPr>
-        <w:spacing w:after="0"/>
-        <w:rPr>
-          <w:rFonts w:ascii="Arial" w:hAnsi="Arial" w:cs="Arial"/>
-          <w:sz w:val="24"/>
-          <w:szCs w:val="24"/>
-          <w:lang w:val="en-US"/>
-        </w:rPr>
-      </w:pPr>
+      <w:proofErr w:type="spellStart"/>
+      <w:r>
+        <w:rPr>
+          <w:rFonts w:ascii="Arial" w:hAnsi="Arial" w:cs="Arial"/>
+          <w:sz w:val="24"/>
+          <w:szCs w:val="24"/>
+          <w:lang w:val="en-US"/>
+        </w:rPr>
+        <w:lastRenderedPageBreak/>
+        <w:t>Evidencia</w:t>
+      </w:r>
+      <w:proofErr w:type="spellEnd"/>
+      <w:r>
+        <w:rPr>
+          <w:rFonts w:ascii="Arial" w:hAnsi="Arial" w:cs="Arial"/>
+          <w:sz w:val="24"/>
+          <w:szCs w:val="24"/>
+          <w:lang w:val="en-US"/>
+        </w:rPr>
+        <w:t xml:space="preserve"> de que la </w:t>
+      </w:r>
+      <w:proofErr w:type="spellStart"/>
+      <w:r>
+        <w:rPr>
+          <w:rFonts w:ascii="Arial" w:hAnsi="Arial" w:cs="Arial"/>
+          <w:sz w:val="24"/>
+          <w:szCs w:val="24"/>
+          <w:lang w:val="en-US"/>
+        </w:rPr>
+        <w:t>aplicación</w:t>
+      </w:r>
+      <w:proofErr w:type="spellEnd"/>
+      <w:r>
+        <w:rPr>
+          <w:rFonts w:ascii="Arial" w:hAnsi="Arial" w:cs="Arial"/>
+          <w:sz w:val="24"/>
+          <w:szCs w:val="24"/>
+          <w:lang w:val="en-US"/>
+        </w:rPr>
+        <w:t xml:space="preserve"> </w:t>
+      </w:r>
+      <w:proofErr w:type="spellStart"/>
+      <w:r>
+        <w:rPr>
+          <w:rFonts w:ascii="Arial" w:hAnsi="Arial" w:cs="Arial"/>
+          <w:sz w:val="24"/>
+          <w:szCs w:val="24"/>
+          <w:lang w:val="en-US"/>
+        </w:rPr>
+        <w:t>esta</w:t>
+      </w:r>
+      <w:proofErr w:type="spellEnd"/>
+      <w:r>
+        <w:rPr>
+          <w:rFonts w:ascii="Arial" w:hAnsi="Arial" w:cs="Arial"/>
+          <w:sz w:val="24"/>
+          <w:szCs w:val="24"/>
+          <w:lang w:val="en-US"/>
+        </w:rPr>
+        <w:t xml:space="preserve"> </w:t>
+      </w:r>
+      <w:proofErr w:type="spellStart"/>
+      <w:r>
+        <w:rPr>
+          <w:rFonts w:ascii="Arial" w:hAnsi="Arial" w:cs="Arial"/>
+          <w:sz w:val="24"/>
+          <w:szCs w:val="24"/>
+          <w:lang w:val="en-US"/>
+        </w:rPr>
+        <w:t>ejecutando</w:t>
+      </w:r>
+      <w:proofErr w:type="spellEnd"/>
+      <w:r>
+        <w:rPr>
+          <w:rFonts w:ascii="Arial" w:hAnsi="Arial" w:cs="Arial"/>
+          <w:sz w:val="24"/>
+          <w:szCs w:val="24"/>
+          <w:lang w:val="en-US"/>
+        </w:rPr>
+        <w:t xml:space="preserve"> </w:t>
+      </w:r>
+      <w:proofErr w:type="spellStart"/>
+      <w:r>
+        <w:rPr>
+          <w:rFonts w:ascii="Arial" w:hAnsi="Arial" w:cs="Arial"/>
+          <w:sz w:val="24"/>
+          <w:szCs w:val="24"/>
+          <w:lang w:val="en-US"/>
+        </w:rPr>
+        <w:t>contenida</w:t>
+      </w:r>
+      <w:proofErr w:type="spellEnd"/>
+      <w:r>
+        <w:rPr>
+          <w:rFonts w:ascii="Arial" w:hAnsi="Arial" w:cs="Arial"/>
+          <w:sz w:val="24"/>
+          <w:szCs w:val="24"/>
+          <w:lang w:val="en-US"/>
+        </w:rPr>
+        <w:t xml:space="preserve"> </w:t>
+      </w:r>
+      <w:proofErr w:type="spellStart"/>
+      <w:r>
+        <w:rPr>
+          <w:rFonts w:ascii="Arial" w:hAnsi="Arial" w:cs="Arial"/>
+          <w:sz w:val="24"/>
+          <w:szCs w:val="24"/>
+          <w:lang w:val="en-US"/>
+        </w:rPr>
+        <w:t>en</w:t>
+      </w:r>
+      <w:proofErr w:type="spellEnd"/>
+      <w:r>
+        <w:rPr>
+          <w:rFonts w:ascii="Arial" w:hAnsi="Arial" w:cs="Arial"/>
+          <w:sz w:val="24"/>
+          <w:szCs w:val="24"/>
+          <w:lang w:val="en-US"/>
+        </w:rPr>
+        <w:t xml:space="preserve"> </w:t>
+      </w:r>
+      <w:proofErr w:type="gramStart"/>
+      <w:r>
+        <w:rPr>
+          <w:rFonts w:ascii="Arial" w:hAnsi="Arial" w:cs="Arial"/>
+          <w:sz w:val="24"/>
+          <w:szCs w:val="24"/>
+          <w:lang w:val="en-US"/>
+        </w:rPr>
+        <w:t>un archive</w:t>
+      </w:r>
+      <w:proofErr w:type="gramEnd"/>
+      <w:r>
+        <w:rPr>
+          <w:rFonts w:ascii="Arial" w:hAnsi="Arial" w:cs="Arial"/>
+          <w:sz w:val="24"/>
+          <w:szCs w:val="24"/>
+          <w:lang w:val="en-US"/>
+        </w:rPr>
+        <w:t xml:space="preserve"> de docker  </w:t>
+      </w:r>
+    </w:p>
+    <w:p>
+      <w:pPr>
+        <w:spacing w:after="0"/>
+        <w:rPr>
+          <w:rFonts w:ascii="Arial" w:hAnsi="Arial" w:cs="Arial"/>
+          <w:sz w:val="24"/>
+          <w:szCs w:val="24"/>
+          <w:lang w:val="en-US"/>
+        </w:rPr>
+      </w:pPr>
+    </w:p>
+    <w:p>
+      <w:pPr>
+        <w:spacing w:after="0"/>
+        <w:rPr>
+          <w:rFonts w:ascii="Arial" w:hAnsi="Arial" w:cs="Arial"/>
+          <w:sz w:val="24"/>
+          <w:szCs w:val="24"/>
+          <w:lang w:val="en-US"/>
+        </w:rPr>
+      </w:pPr>
+      <w:r>
+        <w:rPr>
+          <w:rFonts w:ascii="Arial" w:hAnsi="Arial" w:cs="Arial"/>
+          <w:noProof/>
+          <w:sz w:val="24"/>
+          <w:szCs w:val="24"/>
+          <w:lang w:val="en-US"/>
+        </w:rPr>
+        <w:drawing>
+          <wp:inline distT="0" distB="0" distL="0" distR="0" wp14:anchorId="6D12D473" wp14:editId="79F45EE1">
+            <wp:extent cx="5612130" cy="3246755"/>
+            <wp:effectExtent l="0" t="0" r="1270" b="4445"/>
+            <wp:docPr id="4" name="Imagen 4" descr="Interfaz de usuario gráfica, Texto&#10;&#10;Descripción generada automáticamente"/>
+            <wp:cNvGraphicFramePr>
+              <a:graphicFrameLocks xmlns:a="http://schemas.openxmlformats.org/drawingml/2006/main" noChangeAspect="1"/>
+            </wp:cNvGraphicFramePr>
+            <a:graphic xmlns:a="http://schemas.openxmlformats.org/drawingml/2006/main">
+              <a:graphicData uri="http://schemas.openxmlformats.org/drawingml/2006/picture">
+                <pic:pic xmlns:pic="http://schemas.openxmlformats.org/drawingml/2006/picture">
+                  <pic:nvPicPr>
+                    <pic:cNvPr id="4" name="Imagen 4" descr="Interfaz de usuario gráfica, Texto&#10;&#10;Descripción generada automáticamente"/>
+                    <pic:cNvPicPr/>
+                  </pic:nvPicPr>
+                  <pic:blipFill>
+                    <a:blip r:embed="rId11">
+                      <a:extLst>
+                        <a:ext uri="{28A0092B-C50C-407E-A947-70E740481C1C}">
+                          <a14:useLocalDpi xmlns:a14="http://schemas.microsoft.com/office/drawing/2010/main" val="0"/>
+                        </a:ext>
+                      </a:extLst>
+                    </a:blip>
+                    <a:stretch>
+                      <a:fillRect/>
+                    </a:stretch>
+                  </pic:blipFill>
+                  <pic:spPr>
+                    <a:xfrm>
+                      <a:off x="0" y="0"/>
+                      <a:ext cx="5612130" cy="3246755"/>
+                    </a:xfrm>
+                    <a:prstGeom prst="rect">
+                      <a:avLst/>
+                    </a:prstGeom>
+                  </pic:spPr>
+                </pic:pic>
+              </a:graphicData>
+            </a:graphic>
+          </wp:inline>
+        </w:drawing>
+      </w:r>
+    </w:p>
+    <w:p>
+      <w:pPr>
+        <w:spacing w:after="0"/>
+        <w:rPr>
+          <w:rFonts w:ascii="Arial" w:hAnsi="Arial" w:cs="Arial"/>
+          <w:sz w:val="24"/>
+          <w:szCs w:val="24"/>
+          <w:lang w:val="en-US"/>
+        </w:rPr>
+      </w:pPr>
+    </w:p>
+    <w:p>
+      <w:pPr>
+        <w:spacing w:after="0"/>
+        <w:rPr>
+          <w:rFonts w:ascii="Arial" w:hAnsi="Arial" w:cs="Arial"/>
+          <w:sz w:val="24"/>
+          <w:szCs w:val="24"/>
+          <w:lang w:val="en-US"/>
+        </w:rPr>
+      </w:pPr>
+    </w:p>
+    <w:p>
+      <w:pPr>
+        <w:spacing w:after="0"/>
+        <w:rPr>
+          <w:rFonts w:ascii="Arial" w:hAnsi="Arial" w:cs="Arial"/>
+          <w:sz w:val="24"/>
+          <w:szCs w:val="24"/>
+          <w:lang w:val="en-US"/>
+        </w:rPr>
+      </w:pPr>
+      <w:r>
+        <w:rPr>
+          <w:rFonts w:ascii="Arial" w:hAnsi="Arial" w:cs="Arial"/>
+          <w:sz w:val="24"/>
+          <w:szCs w:val="24"/>
+          <w:lang w:val="en-US"/>
+        </w:rPr>
+        <w:t xml:space="preserve">Y la </w:t>
+      </w:r>
+      <w:proofErr w:type="spellStart"/>
+      <w:r>
+        <w:rPr>
+          <w:rFonts w:ascii="Arial" w:hAnsi="Arial" w:cs="Arial"/>
+          <w:sz w:val="24"/>
+          <w:szCs w:val="24"/>
+          <w:lang w:val="en-US"/>
+        </w:rPr>
+        <w:t>api</w:t>
+      </w:r>
+      <w:proofErr w:type="spellEnd"/>
+      <w:r>
+        <w:rPr>
+          <w:rFonts w:ascii="Arial" w:hAnsi="Arial" w:cs="Arial"/>
+          <w:sz w:val="24"/>
+          <w:szCs w:val="24"/>
+          <w:lang w:val="en-US"/>
+        </w:rPr>
+        <w:t xml:space="preserve"> </w:t>
+      </w:r>
+      <w:proofErr w:type="spellStart"/>
+      <w:r>
+        <w:rPr>
+          <w:rFonts w:ascii="Arial" w:hAnsi="Arial" w:cs="Arial"/>
+          <w:sz w:val="24"/>
+          <w:szCs w:val="24"/>
+          <w:lang w:val="en-US"/>
+        </w:rPr>
+        <w:t>corriendo</w:t>
+      </w:r>
+      <w:proofErr w:type="spellEnd"/>
+      <w:r>
+        <w:rPr>
+          <w:rFonts w:ascii="Arial" w:hAnsi="Arial" w:cs="Arial"/>
+          <w:sz w:val="24"/>
+          <w:szCs w:val="24"/>
+          <w:lang w:val="en-US"/>
+        </w:rPr>
+        <w:t xml:space="preserve"> de forma </w:t>
+      </w:r>
+      <w:proofErr w:type="spellStart"/>
+      <w:proofErr w:type="gramStart"/>
+      <w:r>
+        <w:rPr>
+          <w:rFonts w:ascii="Arial" w:hAnsi="Arial" w:cs="Arial"/>
+          <w:sz w:val="24"/>
+          <w:szCs w:val="24"/>
+          <w:lang w:val="en-US"/>
+        </w:rPr>
+        <w:t>exitosa</w:t>
+      </w:r>
+      <w:proofErr w:type="spellEnd"/>
+      <w:r>
+        <w:rPr>
+          <w:rFonts w:ascii="Arial" w:hAnsi="Arial" w:cs="Arial"/>
+          <w:sz w:val="24"/>
+          <w:szCs w:val="24"/>
+          <w:lang w:val="en-US"/>
+        </w:rPr>
+        <w:t xml:space="preserve"> :</w:t>
+      </w:r>
+      <w:proofErr w:type="gramEnd"/>
+      <w:r>
+        <w:rPr>
+          <w:rFonts w:ascii="Arial" w:hAnsi="Arial" w:cs="Arial"/>
+          <w:sz w:val="24"/>
+          <w:szCs w:val="24"/>
+          <w:lang w:val="en-US"/>
+        </w:rPr>
+        <w:t xml:space="preserve"> </w:t>
+      </w:r>
+    </w:p>
+    <w:p>
+      <w:pPr>
+        <w:spacing w:after="0"/>
+        <w:rPr>
+          <w:rFonts w:ascii="Arial" w:hAnsi="Arial" w:cs="Arial"/>
+          <w:sz w:val="24"/>
+          <w:szCs w:val="24"/>
+          <w:lang w:val="en-US"/>
+        </w:rPr>
+      </w:pPr>
+    </w:p>
+    <w:p>
+      <w:pPr>
+        <w:spacing w:after="0"/>
+        <w:rPr>
+          <w:rFonts w:ascii="Arial" w:hAnsi="Arial" w:cs="Arial"/>
+          <w:sz w:val="24"/>
+          <w:szCs w:val="24"/>
+          <w:lang w:val="en-US"/>
+        </w:rPr>
+      </w:pPr>
+      <w:r>
+        <w:rPr>
+          <w:rFonts w:ascii="Arial" w:hAnsi="Arial" w:cs="Arial"/>
+          <w:noProof/>
+          <w:sz w:val="24"/>
+          <w:szCs w:val="24"/>
+          <w:lang w:val="en-US"/>
+        </w:rPr>
+        <w:drawing>
+          <wp:inline distT="0" distB="0" distL="0" distR="0" wp14:anchorId="49266AF0" wp14:editId="17FC3026">
+            <wp:extent cx="5612130" cy="2459355"/>
+            <wp:effectExtent l="0" t="0" r="1270" b="4445"/>
+            <wp:docPr id="5" name="Imagen 5" descr="Interfaz de usuario gráfica, Texto, Aplicación&#10;&#10;Descripción generada automáticamente"/>
+            <wp:cNvGraphicFramePr>
+              <a:graphicFrameLocks xmlns:a="http://schemas.openxmlformats.org/drawingml/2006/main" noChangeAspect="1"/>
+            </wp:cNvGraphicFramePr>
+            <a:graphic xmlns:a="http://schemas.openxmlformats.org/drawingml/2006/main">
+              <a:graphicData uri="http://schemas.openxmlformats.org/drawingml/2006/picture">
+                <pic:pic xmlns:pic="http://schemas.openxmlformats.org/drawingml/2006/picture">
+                  <pic:nvPicPr>
+                    <pic:cNvPr id="5" name="Imagen 5" descr="Interfaz de usuario gráfica, Texto, Aplicación&#10;&#10;Descripción generada automáticamente"/>
+                    <pic:cNvPicPr/>
+                  </pic:nvPicPr>
+                  <pic:blipFill>
+                    <a:blip r:embed="rId12">
+                      <a:extLst>
+                        <a:ext uri="{28A0092B-C50C-407E-A947-70E740481C1C}">
+                          <a14:useLocalDpi xmlns:a14="http://schemas.microsoft.com/office/drawing/2010/main" val="0"/>
+                        </a:ext>
+                      </a:extLst>
+                    </a:blip>
+                    <a:stretch>
+                      <a:fillRect/>
+                    </a:stretch>
+                  </pic:blipFill>
+                  <pic:spPr>
+                    <a:xfrm>
+                      <a:off x="0" y="0"/>
+                      <a:ext cx="5612130" cy="2459355"/>
+                    </a:xfrm>
+                    <a:prstGeom prst="rect">
+                      <a:avLst/>
+                    </a:prstGeom>
+                  </pic:spPr>
+                </pic:pic>
+              </a:graphicData>
+            </a:graphic>
+          </wp:inline>
+        </w:drawing>
+      </w:r>
     </w:p>
     <w:p>
       <w:pPr>
@@ -3327,7 +3692,7 @@
       </w:pPr>
     </w:p>
     <w:sectPr>
-      <w:headerReference w:type="default" r:id="rId11"/>
+      <w:headerReference w:type="default" r:id="rId13"/>
       <w:pgSz w:w="12240" w:h="15840"/>
       <w:pgMar w:top="1417" w:right="1701" w:bottom="1417" w:left="1701" w:header="708" w:footer="708" w:gutter="0"/>
       <w:cols w:space="708"/>

</xml_diff>